<commit_message>
fixed FTTI and Architecture Allocation
Still need to do optional items
</commit_message>
<xml_diff>
--- a/Template_Files/05_SoftwareRequirementsAndArchitecture_LaneAssistance_Template.docx
+++ b/Template_Files/05_SoftwareRequirementsAndArchitecture_LaneAssistance_Template.docx
@@ -999,6 +999,7 @@
           <w:docPartUnique/>
         </w:docPartObj>
       </w:sdtPr>
+      <w:sdtEndPr/>
       <w:sdtContent>
         <w:p>
           <w:pPr>
@@ -1371,12 +1372,6 @@
           <w:insideV w:val="single" w:sz="8" w:space="0" w:color="000000"/>
         </w:tblBorders>
         <w:tblLayout w:type="fixed"/>
-        <w:tblCellMar>
-          <w:top w:w="0" w:type="dxa"/>
-          <w:left w:w="0" w:type="dxa"/>
-          <w:bottom w:w="0" w:type="dxa"/>
-          <w:right w:w="0" w:type="dxa"/>
-        </w:tblCellMar>
         <w:tblLook w:val="0600" w:firstRow="0" w:lastRow="0" w:firstColumn="0" w:lastColumn="0" w:noHBand="1" w:noVBand="1"/>
       </w:tblPr>
       <w:tblGrid>
@@ -1388,14 +1383,6 @@
         <w:gridCol w:w="1598"/>
       </w:tblGrid>
       <w:tr>
-        <w:tblPrEx>
-          <w:tblCellMar>
-            <w:top w:w="0" w:type="dxa"/>
-            <w:left w:w="0" w:type="dxa"/>
-            <w:bottom w:w="0" w:type="dxa"/>
-            <w:right w:w="0" w:type="dxa"/>
-          </w:tblCellMar>
-        </w:tblPrEx>
         <w:tc>
           <w:tcPr>
             <w:tcW w:w="1500" w:type="dxa"/>
@@ -1566,14 +1553,6 @@
         </w:tc>
       </w:tr>
       <w:tr>
-        <w:tblPrEx>
-          <w:tblCellMar>
-            <w:top w:w="0" w:type="dxa"/>
-            <w:left w:w="0" w:type="dxa"/>
-            <w:bottom w:w="0" w:type="dxa"/>
-            <w:right w:w="0" w:type="dxa"/>
-          </w:tblCellMar>
-        </w:tblPrEx>
         <w:tc>
           <w:tcPr>
             <w:tcW w:w="1500" w:type="dxa"/>
@@ -1759,14 +1738,6 @@
         </w:tc>
       </w:tr>
       <w:tr>
-        <w:tblPrEx>
-          <w:tblCellMar>
-            <w:top w:w="0" w:type="dxa"/>
-            <w:left w:w="0" w:type="dxa"/>
-            <w:bottom w:w="0" w:type="dxa"/>
-            <w:right w:w="0" w:type="dxa"/>
-          </w:tblCellMar>
-        </w:tblPrEx>
         <w:tc>
           <w:tcPr>
             <w:tcW w:w="1500" w:type="dxa"/>
@@ -1932,14 +1903,6 @@
         </w:tc>
       </w:tr>
       <w:tr>
-        <w:tblPrEx>
-          <w:tblCellMar>
-            <w:top w:w="0" w:type="dxa"/>
-            <w:left w:w="0" w:type="dxa"/>
-            <w:bottom w:w="0" w:type="dxa"/>
-            <w:right w:w="0" w:type="dxa"/>
-          </w:tblCellMar>
-        </w:tblPrEx>
         <w:tc>
           <w:tcPr>
             <w:tcW w:w="1500" w:type="dxa"/>
@@ -2097,14 +2060,6 @@
         </w:tc>
       </w:tr>
       <w:tr>
-        <w:tblPrEx>
-          <w:tblCellMar>
-            <w:top w:w="0" w:type="dxa"/>
-            <w:left w:w="0" w:type="dxa"/>
-            <w:bottom w:w="0" w:type="dxa"/>
-            <w:right w:w="0" w:type="dxa"/>
-          </w:tblCellMar>
-        </w:tblPrEx>
         <w:tc>
           <w:tcPr>
             <w:tcW w:w="1500" w:type="dxa"/>
@@ -2269,14 +2224,6 @@
         </w:tc>
       </w:tr>
       <w:tr>
-        <w:tblPrEx>
-          <w:tblCellMar>
-            <w:top w:w="0" w:type="dxa"/>
-            <w:left w:w="0" w:type="dxa"/>
-            <w:bottom w:w="0" w:type="dxa"/>
-            <w:right w:w="0" w:type="dxa"/>
-          </w:tblCellMar>
-        </w:tblPrEx>
         <w:tc>
           <w:tcPr>
             <w:tcW w:w="1500" w:type="dxa"/>
@@ -2386,7 +2333,7 @@
               <w:spacing w:line="240" w:lineRule="auto"/>
             </w:pPr>
             <w:r>
-              <w:t>50ms</w:t>
+              <w:t>Ignition Cycle</w:t>
             </w:r>
           </w:p>
         </w:tc>
@@ -2753,12 +2700,6 @@
           <w:insideV w:val="single" w:sz="8" w:space="0" w:color="000000"/>
         </w:tblBorders>
         <w:tblLayout w:type="fixed"/>
-        <w:tblCellMar>
-          <w:top w:w="0" w:type="dxa"/>
-          <w:left w:w="0" w:type="dxa"/>
-          <w:bottom w:w="0" w:type="dxa"/>
-          <w:right w:w="0" w:type="dxa"/>
-        </w:tblCellMar>
         <w:tblLook w:val="0600" w:firstRow="0" w:lastRow="0" w:firstColumn="0" w:lastColumn="0" w:noHBand="1" w:noVBand="1"/>
       </w:tblPr>
       <w:tblGrid>
@@ -2770,14 +2711,6 @@
         <w:gridCol w:w="1410"/>
       </w:tblGrid>
       <w:tr>
-        <w:tblPrEx>
-          <w:tblCellMar>
-            <w:top w:w="0" w:type="dxa"/>
-            <w:left w:w="0" w:type="dxa"/>
-            <w:bottom w:w="0" w:type="dxa"/>
-            <w:right w:w="0" w:type="dxa"/>
-          </w:tblCellMar>
-        </w:tblPrEx>
         <w:tc>
           <w:tcPr>
             <w:tcW w:w="1485" w:type="dxa"/>
@@ -2972,14 +2905,6 @@
         </w:tc>
       </w:tr>
       <w:tr>
-        <w:tblPrEx>
-          <w:tblCellMar>
-            <w:top w:w="0" w:type="dxa"/>
-            <w:left w:w="0" w:type="dxa"/>
-            <w:bottom w:w="0" w:type="dxa"/>
-            <w:right w:w="0" w:type="dxa"/>
-          </w:tblCellMar>
-        </w:tblPrEx>
         <w:trPr>
           <w:trHeight w:val="1740"/>
         </w:trPr>
@@ -3170,12 +3095,6 @@
           <w:insideV w:val="single" w:sz="8" w:space="0" w:color="000000"/>
         </w:tblBorders>
         <w:tblLayout w:type="fixed"/>
-        <w:tblCellMar>
-          <w:top w:w="0" w:type="dxa"/>
-          <w:left w:w="0" w:type="dxa"/>
-          <w:bottom w:w="0" w:type="dxa"/>
-          <w:right w:w="0" w:type="dxa"/>
-        </w:tblCellMar>
         <w:tblLook w:val="0600" w:firstRow="0" w:lastRow="0" w:firstColumn="0" w:lastColumn="0" w:noHBand="1" w:noVBand="1"/>
       </w:tblPr>
       <w:tblGrid>
@@ -3186,14 +3105,6 @@
         <w:gridCol w:w="1830"/>
       </w:tblGrid>
       <w:tr>
-        <w:tblPrEx>
-          <w:tblCellMar>
-            <w:top w:w="0" w:type="dxa"/>
-            <w:left w:w="0" w:type="dxa"/>
-            <w:bottom w:w="0" w:type="dxa"/>
-            <w:right w:w="0" w:type="dxa"/>
-          </w:tblCellMar>
-        </w:tblPrEx>
         <w:tc>
           <w:tcPr>
             <w:tcW w:w="1485" w:type="dxa"/>
@@ -3301,14 +3212,6 @@
         </w:tc>
       </w:tr>
       <w:tr>
-        <w:tblPrEx>
-          <w:tblCellMar>
-            <w:top w:w="0" w:type="dxa"/>
-            <w:left w:w="0" w:type="dxa"/>
-            <w:bottom w:w="0" w:type="dxa"/>
-            <w:right w:w="0" w:type="dxa"/>
-          </w:tblCellMar>
-        </w:tblPrEx>
         <w:tc>
           <w:tcPr>
             <w:tcW w:w="1485" w:type="dxa"/>
@@ -3438,14 +3341,6 @@
         </w:tc>
       </w:tr>
       <w:tr>
-        <w:tblPrEx>
-          <w:tblCellMar>
-            <w:top w:w="0" w:type="dxa"/>
-            <w:left w:w="0" w:type="dxa"/>
-            <w:bottom w:w="0" w:type="dxa"/>
-            <w:right w:w="0" w:type="dxa"/>
-          </w:tblCellMar>
-        </w:tblPrEx>
         <w:tc>
           <w:tcPr>
             <w:tcW w:w="1485" w:type="dxa"/>
@@ -3548,14 +3443,6 @@
         </w:tc>
       </w:tr>
       <w:tr>
-        <w:tblPrEx>
-          <w:tblCellMar>
-            <w:top w:w="0" w:type="dxa"/>
-            <w:left w:w="0" w:type="dxa"/>
-            <w:bottom w:w="0" w:type="dxa"/>
-            <w:right w:w="0" w:type="dxa"/>
-          </w:tblCellMar>
-        </w:tblPrEx>
         <w:tc>
           <w:tcPr>
             <w:tcW w:w="1485" w:type="dxa"/>
@@ -3703,12 +3590,6 @@
           <w:insideV w:val="single" w:sz="8" w:space="0" w:color="000000"/>
         </w:tblBorders>
         <w:tblLayout w:type="fixed"/>
-        <w:tblCellMar>
-          <w:top w:w="0" w:type="dxa"/>
-          <w:left w:w="0" w:type="dxa"/>
-          <w:bottom w:w="0" w:type="dxa"/>
-          <w:right w:w="0" w:type="dxa"/>
-        </w:tblCellMar>
         <w:tblLook w:val="0600" w:firstRow="0" w:lastRow="0" w:firstColumn="0" w:lastColumn="0" w:noHBand="1" w:noVBand="1"/>
       </w:tblPr>
       <w:tblGrid>
@@ -3720,14 +3601,6 @@
         <w:gridCol w:w="1410"/>
       </w:tblGrid>
       <w:tr>
-        <w:tblPrEx>
-          <w:tblCellMar>
-            <w:top w:w="0" w:type="dxa"/>
-            <w:left w:w="0" w:type="dxa"/>
-            <w:bottom w:w="0" w:type="dxa"/>
-            <w:right w:w="0" w:type="dxa"/>
-          </w:tblCellMar>
-        </w:tblPrEx>
         <w:tc>
           <w:tcPr>
             <w:tcW w:w="1485" w:type="dxa"/>
@@ -3898,14 +3771,6 @@
         </w:tc>
       </w:tr>
       <w:tr>
-        <w:tblPrEx>
-          <w:tblCellMar>
-            <w:top w:w="0" w:type="dxa"/>
-            <w:left w:w="0" w:type="dxa"/>
-            <w:bottom w:w="0" w:type="dxa"/>
-            <w:right w:w="0" w:type="dxa"/>
-          </w:tblCellMar>
-        </w:tblPrEx>
         <w:tc>
           <w:tcPr>
             <w:tcW w:w="1485" w:type="dxa"/>
@@ -4092,12 +3957,6 @@
           <w:insideV w:val="single" w:sz="8" w:space="0" w:color="000000"/>
         </w:tblBorders>
         <w:tblLayout w:type="fixed"/>
-        <w:tblCellMar>
-          <w:top w:w="0" w:type="dxa"/>
-          <w:left w:w="0" w:type="dxa"/>
-          <w:bottom w:w="0" w:type="dxa"/>
-          <w:right w:w="0" w:type="dxa"/>
-        </w:tblCellMar>
         <w:tblLook w:val="0600" w:firstRow="0" w:lastRow="0" w:firstColumn="0" w:lastColumn="0" w:noHBand="1" w:noVBand="1"/>
       </w:tblPr>
       <w:tblGrid>
@@ -4108,14 +3967,6 @@
         <w:gridCol w:w="1800"/>
       </w:tblGrid>
       <w:tr>
-        <w:tblPrEx>
-          <w:tblCellMar>
-            <w:top w:w="0" w:type="dxa"/>
-            <w:left w:w="0" w:type="dxa"/>
-            <w:bottom w:w="0" w:type="dxa"/>
-            <w:right w:w="0" w:type="dxa"/>
-          </w:tblCellMar>
-        </w:tblPrEx>
         <w:tc>
           <w:tcPr>
             <w:tcW w:w="1485" w:type="dxa"/>
@@ -4258,14 +4109,6 @@
         </w:tc>
       </w:tr>
       <w:tr>
-        <w:tblPrEx>
-          <w:tblCellMar>
-            <w:top w:w="0" w:type="dxa"/>
-            <w:left w:w="0" w:type="dxa"/>
-            <w:bottom w:w="0" w:type="dxa"/>
-            <w:right w:w="0" w:type="dxa"/>
-          </w:tblCellMar>
-        </w:tblPrEx>
         <w:tc>
           <w:tcPr>
             <w:tcW w:w="1485" w:type="dxa"/>
@@ -4400,14 +4243,6 @@
         </w:tc>
       </w:tr>
       <w:tr>
-        <w:tblPrEx>
-          <w:tblCellMar>
-            <w:top w:w="0" w:type="dxa"/>
-            <w:left w:w="0" w:type="dxa"/>
-            <w:bottom w:w="0" w:type="dxa"/>
-            <w:right w:w="0" w:type="dxa"/>
-          </w:tblCellMar>
-        </w:tblPrEx>
         <w:tc>
           <w:tcPr>
             <w:tcW w:w="1485" w:type="dxa"/>
@@ -4555,12 +4390,6 @@
           <w:insideV w:val="single" w:sz="8" w:space="0" w:color="000000"/>
         </w:tblBorders>
         <w:tblLayout w:type="fixed"/>
-        <w:tblCellMar>
-          <w:top w:w="0" w:type="dxa"/>
-          <w:left w:w="0" w:type="dxa"/>
-          <w:bottom w:w="0" w:type="dxa"/>
-          <w:right w:w="0" w:type="dxa"/>
-        </w:tblCellMar>
         <w:tblLook w:val="0600" w:firstRow="0" w:lastRow="0" w:firstColumn="0" w:lastColumn="0" w:noHBand="1" w:noVBand="1"/>
       </w:tblPr>
       <w:tblGrid>
@@ -4572,14 +4401,6 @@
         <w:gridCol w:w="1410"/>
       </w:tblGrid>
       <w:tr>
-        <w:tblPrEx>
-          <w:tblCellMar>
-            <w:top w:w="0" w:type="dxa"/>
-            <w:left w:w="0" w:type="dxa"/>
-            <w:bottom w:w="0" w:type="dxa"/>
-            <w:right w:w="0" w:type="dxa"/>
-          </w:tblCellMar>
-        </w:tblPrEx>
         <w:tc>
           <w:tcPr>
             <w:tcW w:w="1500" w:type="dxa"/>
@@ -4750,14 +4571,6 @@
         </w:tc>
       </w:tr>
       <w:tr>
-        <w:tblPrEx>
-          <w:tblCellMar>
-            <w:top w:w="0" w:type="dxa"/>
-            <w:left w:w="0" w:type="dxa"/>
-            <w:bottom w:w="0" w:type="dxa"/>
-            <w:right w:w="0" w:type="dxa"/>
-          </w:tblCellMar>
-        </w:tblPrEx>
         <w:tc>
           <w:tcPr>
             <w:tcW w:w="1500" w:type="dxa"/>
@@ -4939,12 +4752,6 @@
           <w:insideV w:val="single" w:sz="8" w:space="0" w:color="000000"/>
         </w:tblBorders>
         <w:tblLayout w:type="fixed"/>
-        <w:tblCellMar>
-          <w:top w:w="0" w:type="dxa"/>
-          <w:left w:w="0" w:type="dxa"/>
-          <w:bottom w:w="0" w:type="dxa"/>
-          <w:right w:w="0" w:type="dxa"/>
-        </w:tblCellMar>
         <w:tblLook w:val="0600" w:firstRow="0" w:lastRow="0" w:firstColumn="0" w:lastColumn="0" w:noHBand="1" w:noVBand="1"/>
       </w:tblPr>
       <w:tblGrid>
@@ -4955,14 +4762,6 @@
         <w:gridCol w:w="2490"/>
       </w:tblGrid>
       <w:tr>
-        <w:tblPrEx>
-          <w:tblCellMar>
-            <w:top w:w="0" w:type="dxa"/>
-            <w:left w:w="0" w:type="dxa"/>
-            <w:bottom w:w="0" w:type="dxa"/>
-            <w:right w:w="0" w:type="dxa"/>
-          </w:tblCellMar>
-        </w:tblPrEx>
         <w:tc>
           <w:tcPr>
             <w:tcW w:w="1485" w:type="dxa"/>
@@ -5105,14 +4904,6 @@
         </w:tc>
       </w:tr>
       <w:tr>
-        <w:tblPrEx>
-          <w:tblCellMar>
-            <w:top w:w="0" w:type="dxa"/>
-            <w:left w:w="0" w:type="dxa"/>
-            <w:bottom w:w="0" w:type="dxa"/>
-            <w:right w:w="0" w:type="dxa"/>
-          </w:tblCellMar>
-        </w:tblPrEx>
         <w:tc>
           <w:tcPr>
             <w:tcW w:w="1485" w:type="dxa"/>
@@ -5212,14 +5003,6 @@
         </w:tc>
       </w:tr>
       <w:tr>
-        <w:tblPrEx>
-          <w:tblCellMar>
-            <w:top w:w="0" w:type="dxa"/>
-            <w:left w:w="0" w:type="dxa"/>
-            <w:bottom w:w="0" w:type="dxa"/>
-            <w:right w:w="0" w:type="dxa"/>
-          </w:tblCellMar>
-        </w:tblPrEx>
         <w:tc>
           <w:tcPr>
             <w:tcW w:w="1485" w:type="dxa"/>
@@ -5310,14 +5093,6 @@
         </w:tc>
       </w:tr>
       <w:tr>
-        <w:tblPrEx>
-          <w:tblCellMar>
-            <w:top w:w="0" w:type="dxa"/>
-            <w:left w:w="0" w:type="dxa"/>
-            <w:bottom w:w="0" w:type="dxa"/>
-            <w:right w:w="0" w:type="dxa"/>
-          </w:tblCellMar>
-        </w:tblPrEx>
         <w:tc>
           <w:tcPr>
             <w:tcW w:w="1485" w:type="dxa"/>
@@ -5408,14 +5183,6 @@
         </w:tc>
       </w:tr>
       <w:tr>
-        <w:tblPrEx>
-          <w:tblCellMar>
-            <w:top w:w="0" w:type="dxa"/>
-            <w:left w:w="0" w:type="dxa"/>
-            <w:bottom w:w="0" w:type="dxa"/>
-            <w:right w:w="0" w:type="dxa"/>
-          </w:tblCellMar>
-        </w:tblPrEx>
         <w:tc>
           <w:tcPr>
             <w:tcW w:w="1485" w:type="dxa"/>
@@ -5500,14 +5267,6 @@
         </w:tc>
       </w:tr>
       <w:tr>
-        <w:tblPrEx>
-          <w:tblCellMar>
-            <w:top w:w="0" w:type="dxa"/>
-            <w:left w:w="0" w:type="dxa"/>
-            <w:bottom w:w="0" w:type="dxa"/>
-            <w:right w:w="0" w:type="dxa"/>
-          </w:tblCellMar>
-        </w:tblPrEx>
         <w:tc>
           <w:tcPr>
             <w:tcW w:w="1485" w:type="dxa"/>
@@ -5648,12 +5407,6 @@
           <w:insideV w:val="single" w:sz="8" w:space="0" w:color="000000"/>
         </w:tblBorders>
         <w:tblLayout w:type="fixed"/>
-        <w:tblCellMar>
-          <w:top w:w="0" w:type="dxa"/>
-          <w:left w:w="0" w:type="dxa"/>
-          <w:bottom w:w="0" w:type="dxa"/>
-          <w:right w:w="0" w:type="dxa"/>
-        </w:tblCellMar>
         <w:tblLook w:val="0600" w:firstRow="0" w:lastRow="0" w:firstColumn="0" w:lastColumn="0" w:noHBand="1" w:noVBand="1"/>
       </w:tblPr>
       <w:tblGrid>
@@ -5665,14 +5418,6 @@
         <w:gridCol w:w="1410"/>
       </w:tblGrid>
       <w:tr>
-        <w:tblPrEx>
-          <w:tblCellMar>
-            <w:top w:w="0" w:type="dxa"/>
-            <w:left w:w="0" w:type="dxa"/>
-            <w:bottom w:w="0" w:type="dxa"/>
-            <w:right w:w="0" w:type="dxa"/>
-          </w:tblCellMar>
-        </w:tblPrEx>
         <w:tc>
           <w:tcPr>
             <w:tcW w:w="1500" w:type="dxa"/>
@@ -5843,14 +5588,6 @@
         </w:tc>
       </w:tr>
       <w:tr>
-        <w:tblPrEx>
-          <w:tblCellMar>
-            <w:top w:w="0" w:type="dxa"/>
-            <w:left w:w="0" w:type="dxa"/>
-            <w:bottom w:w="0" w:type="dxa"/>
-            <w:right w:w="0" w:type="dxa"/>
-          </w:tblCellMar>
-        </w:tblPrEx>
         <w:tc>
           <w:tcPr>
             <w:tcW w:w="1500" w:type="dxa"/>
@@ -6032,12 +5769,6 @@
           <w:insideV w:val="single" w:sz="8" w:space="0" w:color="000000"/>
         </w:tblBorders>
         <w:tblLayout w:type="fixed"/>
-        <w:tblCellMar>
-          <w:top w:w="0" w:type="dxa"/>
-          <w:left w:w="0" w:type="dxa"/>
-          <w:bottom w:w="0" w:type="dxa"/>
-          <w:right w:w="0" w:type="dxa"/>
-        </w:tblCellMar>
         <w:tblLook w:val="0600" w:firstRow="0" w:lastRow="0" w:firstColumn="0" w:lastColumn="0" w:noHBand="1" w:noVBand="1"/>
       </w:tblPr>
       <w:tblGrid>
@@ -6048,14 +5779,6 @@
         <w:gridCol w:w="2610"/>
       </w:tblGrid>
       <w:tr>
-        <w:tblPrEx>
-          <w:tblCellMar>
-            <w:top w:w="0" w:type="dxa"/>
-            <w:left w:w="0" w:type="dxa"/>
-            <w:bottom w:w="0" w:type="dxa"/>
-            <w:right w:w="0" w:type="dxa"/>
-          </w:tblCellMar>
-        </w:tblPrEx>
         <w:tc>
           <w:tcPr>
             <w:tcW w:w="1485" w:type="dxa"/>
@@ -6198,14 +5921,6 @@
         </w:tc>
       </w:tr>
       <w:tr>
-        <w:tblPrEx>
-          <w:tblCellMar>
-            <w:top w:w="0" w:type="dxa"/>
-            <w:left w:w="0" w:type="dxa"/>
-            <w:bottom w:w="0" w:type="dxa"/>
-            <w:right w:w="0" w:type="dxa"/>
-          </w:tblCellMar>
-        </w:tblPrEx>
         <w:tc>
           <w:tcPr>
             <w:tcW w:w="1485" w:type="dxa"/>
@@ -6350,12 +6065,6 @@
           <w:insideV w:val="single" w:sz="8" w:space="0" w:color="000000"/>
         </w:tblBorders>
         <w:tblLayout w:type="fixed"/>
-        <w:tblCellMar>
-          <w:top w:w="0" w:type="dxa"/>
-          <w:left w:w="0" w:type="dxa"/>
-          <w:bottom w:w="0" w:type="dxa"/>
-          <w:right w:w="0" w:type="dxa"/>
-        </w:tblCellMar>
         <w:tblLook w:val="0600" w:firstRow="0" w:lastRow="0" w:firstColumn="0" w:lastColumn="0" w:noHBand="1" w:noVBand="1"/>
       </w:tblPr>
       <w:tblGrid>
@@ -6367,14 +6076,6 @@
         <w:gridCol w:w="1410"/>
       </w:tblGrid>
       <w:tr>
-        <w:tblPrEx>
-          <w:tblCellMar>
-            <w:top w:w="0" w:type="dxa"/>
-            <w:left w:w="0" w:type="dxa"/>
-            <w:bottom w:w="0" w:type="dxa"/>
-            <w:right w:w="0" w:type="dxa"/>
-          </w:tblCellMar>
-        </w:tblPrEx>
         <w:tc>
           <w:tcPr>
             <w:tcW w:w="1500" w:type="dxa"/>
@@ -6545,14 +6246,6 @@
         </w:tc>
       </w:tr>
       <w:tr>
-        <w:tblPrEx>
-          <w:tblCellMar>
-            <w:top w:w="0" w:type="dxa"/>
-            <w:left w:w="0" w:type="dxa"/>
-            <w:bottom w:w="0" w:type="dxa"/>
-            <w:right w:w="0" w:type="dxa"/>
-          </w:tblCellMar>
-        </w:tblPrEx>
         <w:tc>
           <w:tcPr>
             <w:tcW w:w="1500" w:type="dxa"/>
@@ -6662,7 +6355,7 @@
               <w:spacing w:line="240" w:lineRule="auto"/>
             </w:pPr>
             <w:r>
-              <w:t>50ms</w:t>
+              <w:t>Ignition Cycle</w:t>
             </w:r>
           </w:p>
         </w:tc>
@@ -6683,7 +6376,12 @@
               <w:spacing w:line="240" w:lineRule="auto"/>
             </w:pPr>
             <w:r>
-              <w:t>Ignition Cycle</w:t>
+              <w:t>Safety startup memor</w:t>
+            </w:r>
+            <w:bookmarkStart w:id="17" w:name="_GoBack"/>
+            <w:bookmarkEnd w:id="17"/>
+            <w:r>
+              <w:t>y test</w:t>
             </w:r>
           </w:p>
         </w:tc>
@@ -6729,12 +6427,6 @@
           <w:insideV w:val="single" w:sz="8" w:space="0" w:color="000000"/>
         </w:tblBorders>
         <w:tblLayout w:type="fixed"/>
-        <w:tblCellMar>
-          <w:top w:w="0" w:type="dxa"/>
-          <w:left w:w="0" w:type="dxa"/>
-          <w:bottom w:w="0" w:type="dxa"/>
-          <w:right w:w="0" w:type="dxa"/>
-        </w:tblCellMar>
         <w:tblLook w:val="0600" w:firstRow="0" w:lastRow="0" w:firstColumn="0" w:lastColumn="0" w:noHBand="1" w:noVBand="1"/>
       </w:tblPr>
       <w:tblGrid>
@@ -6745,14 +6437,6 @@
         <w:gridCol w:w="2610"/>
       </w:tblGrid>
       <w:tr>
-        <w:tblPrEx>
-          <w:tblCellMar>
-            <w:top w:w="0" w:type="dxa"/>
-            <w:left w:w="0" w:type="dxa"/>
-            <w:bottom w:w="0" w:type="dxa"/>
-            <w:right w:w="0" w:type="dxa"/>
-          </w:tblCellMar>
-        </w:tblPrEx>
         <w:tc>
           <w:tcPr>
             <w:tcW w:w="1485" w:type="dxa"/>
@@ -6895,14 +6579,6 @@
         </w:tc>
       </w:tr>
       <w:tr>
-        <w:tblPrEx>
-          <w:tblCellMar>
-            <w:top w:w="0" w:type="dxa"/>
-            <w:left w:w="0" w:type="dxa"/>
-            <w:bottom w:w="0" w:type="dxa"/>
-            <w:right w:w="0" w:type="dxa"/>
-          </w:tblCellMar>
-        </w:tblPrEx>
         <w:tc>
           <w:tcPr>
             <w:tcW w:w="1485" w:type="dxa"/>
@@ -6998,14 +6674,6 @@
         </w:tc>
       </w:tr>
       <w:tr>
-        <w:tblPrEx>
-          <w:tblCellMar>
-            <w:top w:w="0" w:type="dxa"/>
-            <w:left w:w="0" w:type="dxa"/>
-            <w:bottom w:w="0" w:type="dxa"/>
-            <w:right w:w="0" w:type="dxa"/>
-          </w:tblCellMar>
-        </w:tblPrEx>
         <w:tc>
           <w:tcPr>
             <w:tcW w:w="1485" w:type="dxa"/>
@@ -7109,14 +6777,6 @@
         </w:tc>
       </w:tr>
       <w:tr>
-        <w:tblPrEx>
-          <w:tblCellMar>
-            <w:top w:w="0" w:type="dxa"/>
-            <w:left w:w="0" w:type="dxa"/>
-            <w:bottom w:w="0" w:type="dxa"/>
-            <w:right w:w="0" w:type="dxa"/>
-          </w:tblCellMar>
-        </w:tblPrEx>
         <w:tc>
           <w:tcPr>
             <w:tcW w:w="1485" w:type="dxa"/>
@@ -7217,14 +6877,6 @@
         </w:tc>
       </w:tr>
       <w:tr>
-        <w:tblPrEx>
-          <w:tblCellMar>
-            <w:top w:w="0" w:type="dxa"/>
-            <w:left w:w="0" w:type="dxa"/>
-            <w:bottom w:w="0" w:type="dxa"/>
-            <w:right w:w="0" w:type="dxa"/>
-          </w:tblCellMar>
-        </w:tblPrEx>
         <w:tc>
           <w:tcPr>
             <w:tcW w:w="1485" w:type="dxa"/>
@@ -7343,8 +6995,8 @@
         <w:spacing w:before="480" w:after="180" w:line="240" w:lineRule="auto"/>
         <w:contextualSpacing w:val="0"/>
       </w:pPr>
-      <w:bookmarkStart w:id="17" w:name="_luqxzy9g4lxu" w:colFirst="0" w:colLast="0"/>
-      <w:bookmarkEnd w:id="17"/>
+      <w:bookmarkStart w:id="18" w:name="_luqxzy9g4lxu" w:colFirst="0" w:colLast="0"/>
+      <w:bookmarkEnd w:id="18"/>
     </w:p>
     <w:p>
       <w:pPr>
@@ -7353,8 +7005,8 @@
         <w:spacing w:before="480" w:after="180" w:line="240" w:lineRule="auto"/>
         <w:contextualSpacing w:val="0"/>
       </w:pPr>
-      <w:bookmarkStart w:id="18" w:name="_2d42klgpg0yj" w:colFirst="0" w:colLast="0"/>
-      <w:bookmarkEnd w:id="18"/>
+      <w:bookmarkStart w:id="19" w:name="_2d42klgpg0yj" w:colFirst="0" w:colLast="0"/>
+      <w:bookmarkEnd w:id="19"/>
       <w:r>
         <w:t>Refined Architecture Diagram</w:t>
       </w:r>
@@ -7389,7 +7041,6 @@
       <w:pPr>
         <w:pStyle w:val="normal"/>
       </w:pPr>
-      <w:bookmarkStart w:id="19" w:name="_GoBack"/>
       <w:r>
         <w:rPr>
           <w:noProof/>
@@ -7444,7 +7095,6 @@
           </wp:inline>
         </w:drawing>
       </w:r>
-      <w:bookmarkEnd w:id="19"/>
     </w:p>
     <w:sectPr>
       <w:pgSz w:w="12240" w:h="15840"/>

</xml_diff>